<commit_message>
Updates for article 2
</commit_message>
<xml_diff>
--- a/article-02/article2.docx
+++ b/article-02/article2.docx
@@ -5,31 +5,12 @@
     <w:p>
       <w:pPr>
         <w:pStyle w:val="Kop1"/>
-        <w:rPr>
-          <w:rFonts w:eastAsia="Times New Roman"/>
-          <w:lang w:val="en-GB" w:eastAsia="nl-NL"/>
-        </w:rPr>
-      </w:pPr>
-      <w:r>
-        <w:rPr>
-          <w:rFonts w:eastAsia="Times New Roman"/>
-          <w:lang w:val="en-GB" w:eastAsia="nl-NL"/>
-        </w:rPr>
-        <w:t xml:space="preserve">Model Driven Software Engineering for Data Warehousing — Part </w:t>
-      </w:r>
-      <w:r>
-        <w:rPr>
-          <w:rFonts w:eastAsia="Times New Roman"/>
-          <w:lang w:val="en-GB" w:eastAsia="nl-NL"/>
-        </w:rPr>
-        <w:t>2</w:t>
-      </w:r>
-      <w:r>
-        <w:rPr>
-          <w:rFonts w:eastAsia="Times New Roman"/>
-          <w:lang w:val="en-GB" w:eastAsia="nl-NL"/>
-        </w:rPr>
-        <w:t>: Code Generation</w:t>
+      </w:pPr>
+      <w:r>
+        <w:t xml:space="preserve">Model Driven Software Engineering for Data Warehousing — Part 2: </w:t>
+      </w:r>
+      <w:r>
+        <w:t>Data Warehousing</w:t>
       </w:r>
     </w:p>
     <w:p>
@@ -38,17 +19,13 @@
         <w:spacing w:after="240" w:line="240" w:lineRule="auto"/>
         <w:ind w:left="708"/>
         <w:rPr>
-          <w:rFonts w:ascii="Segoe UI" w:eastAsia="Times New Roman" w:hAnsi="Segoe UI" w:cs="Segoe UI"/>
-          <w:sz w:val="21"/>
-          <w:szCs w:val="21"/>
+          <w:rFonts w:eastAsia="Times New Roman" w:cstheme="minorHAnsi"/>
           <w:lang w:val="en-GB" w:eastAsia="nl-NL"/>
         </w:rPr>
       </w:pPr>
       <w:r>
         <w:rPr>
-          <w:rFonts w:ascii="Segoe UI" w:eastAsia="Times New Roman" w:hAnsi="Segoe UI" w:cs="Segoe UI"/>
-          <w:sz w:val="21"/>
-          <w:szCs w:val="21"/>
+          <w:rFonts w:eastAsia="Times New Roman" w:cstheme="minorHAnsi"/>
           <w:lang w:val="en-GB" w:eastAsia="nl-NL"/>
         </w:rPr>
         <w:t>Everything should be made as simple as possible, but not simpler.</w:t>
@@ -60,17 +37,13 @@
         <w:spacing w:line="240" w:lineRule="auto"/>
         <w:ind w:left="708"/>
         <w:rPr>
-          <w:rFonts w:ascii="Segoe UI" w:eastAsia="Times New Roman" w:hAnsi="Segoe UI" w:cs="Segoe UI"/>
-          <w:sz w:val="21"/>
-          <w:szCs w:val="21"/>
+          <w:rFonts w:eastAsia="Times New Roman" w:cstheme="minorHAnsi"/>
           <w:lang w:val="en-GB" w:eastAsia="nl-NL"/>
         </w:rPr>
       </w:pPr>
       <w:r>
         <w:rPr>
-          <w:rFonts w:ascii="Segoe UI" w:eastAsia="Times New Roman" w:hAnsi="Segoe UI" w:cs="Segoe UI"/>
-          <w:sz w:val="21"/>
-          <w:szCs w:val="21"/>
+          <w:rFonts w:eastAsia="Times New Roman" w:cstheme="minorHAnsi"/>
           <w:lang w:val="en-GB" w:eastAsia="nl-NL"/>
         </w:rPr>
         <w:t>— Attributed to Albert Einstein</w:t>
@@ -78,67 +51,302 @@
     </w:p>
     <w:p>
       <w:pPr>
-        <w:shd w:val="clear" w:color="auto" w:fill="FFFFFF"/>
-        <w:spacing w:after="240" w:line="240" w:lineRule="auto"/>
-        <w:rPr>
-          <w:rFonts w:ascii="Segoe UI" w:eastAsia="Times New Roman" w:hAnsi="Segoe UI" w:cs="Segoe UI"/>
-          <w:sz w:val="21"/>
-          <w:szCs w:val="21"/>
+        <w:rPr>
+          <w:rFonts w:eastAsia="Times New Roman" w:cstheme="minorHAnsi"/>
           <w:lang w:val="en-GB" w:eastAsia="nl-NL"/>
         </w:rPr>
       </w:pPr>
       <w:r>
         <w:rPr>
-          <w:rFonts w:ascii="Segoe UI" w:eastAsia="Times New Roman" w:hAnsi="Segoe UI" w:cs="Segoe UI"/>
-          <w:sz w:val="21"/>
-          <w:szCs w:val="21"/>
+          <w:rFonts w:eastAsia="Times New Roman" w:cstheme="minorHAnsi"/>
           <w:lang w:val="en-GB" w:eastAsia="nl-NL"/>
         </w:rPr>
-        <w:t xml:space="preserve">This article is the first part of a series of articles in which I want to give an overview of how I think Model Driven Software Engineering (MDSE) can be used for data warehousing. This article is about the concepts of model driven software engineering and why you should use it while developing your Data Warehouse (DWH). </w:t>
-      </w:r>
-      <w:r>
-        <w:rPr>
-          <w:rFonts w:ascii="Segoe UI" w:eastAsia="Times New Roman" w:hAnsi="Segoe UI" w:cs="Segoe UI"/>
-          <w:sz w:val="21"/>
-          <w:szCs w:val="21"/>
+        <w:t xml:space="preserve">This article is the second part of a series of articles in which I want to give an overview of how I think Model Driven Software Engineering (MDSE) can be used for data warehousing. </w:t>
+      </w:r>
+    </w:p>
+    <w:p>
+      <w:pPr>
+        <w:rPr>
+          <w:rFonts w:eastAsia="Times New Roman" w:cstheme="minorHAnsi"/>
           <w:lang w:val="en-GB" w:eastAsia="nl-NL"/>
         </w:rPr>
-        <w:t>Finally,</w:t>
-      </w:r>
-      <w:r>
-        <w:rPr>
-          <w:rFonts w:ascii="Segoe UI" w:eastAsia="Times New Roman" w:hAnsi="Segoe UI" w:cs="Segoe UI"/>
-          <w:sz w:val="21"/>
-          <w:szCs w:val="21"/>
+      </w:pPr>
+      <w:r>
+        <w:rPr>
+          <w:rFonts w:eastAsia="Times New Roman" w:cstheme="minorHAnsi"/>
           <w:lang w:val="en-GB" w:eastAsia="nl-NL"/>
         </w:rPr>
-        <w:t xml:space="preserve"> the topics described in this article are explained using a</w:t>
-      </w:r>
-      <w:r>
-        <w:rPr>
-          <w:rFonts w:ascii="Segoe UI" w:eastAsia="Times New Roman" w:hAnsi="Segoe UI" w:cs="Segoe UI"/>
-          <w:sz w:val="21"/>
-          <w:szCs w:val="21"/>
+        <w:t>This article is about todo:DESCRIPTION.</w:t>
+      </w:r>
+    </w:p>
+    <w:p>
+      <w:pPr>
+        <w:rPr>
+          <w:rFonts w:eastAsia="Times New Roman" w:cstheme="minorHAnsi"/>
           <w:lang w:val="en-GB" w:eastAsia="nl-NL"/>
         </w:rPr>
-        <w:t xml:space="preserve"> Python code </w:t>
-      </w:r>
-      <w:r>
-        <w:rPr>
-          <w:rFonts w:ascii="Segoe UI" w:eastAsia="Times New Roman" w:hAnsi="Segoe UI" w:cs="Segoe UI"/>
-          <w:sz w:val="21"/>
-          <w:szCs w:val="21"/>
+      </w:pPr>
+      <w:r>
+        <w:rPr>
+          <w:rFonts w:eastAsia="Times New Roman" w:cstheme="minorHAnsi"/>
           <w:lang w:val="en-GB" w:eastAsia="nl-NL"/>
         </w:rPr>
-        <w:t>example.</w:t>
-      </w:r>
-    </w:p>
-    <w:p>
-      <w:pPr>
-        <w:rPr>
+        <w:t>Last but not least the topics described in this article are explained using an example.</w:t>
+      </w:r>
+    </w:p>
+    <w:p>
+      <w:pPr>
+        <w:rPr>
+          <w:rFonts w:eastAsia="Times New Roman" w:cstheme="minorHAnsi"/>
+          <w:lang w:val="en-GB" w:eastAsia="nl-NL"/>
+        </w:rPr>
+      </w:pPr>
+      <w:r>
+        <w:rPr>
+          <w:rFonts w:eastAsia="Times New Roman" w:cstheme="minorHAnsi"/>
+          <w:lang w:val="en-GB" w:eastAsia="nl-NL"/>
+        </w:rPr>
+        <w:t>todo:INTRODUCTION</w:t>
+      </w:r>
+    </w:p>
+    <w:p>
+      <w:pPr>
+        <w:pStyle w:val="Kop2"/>
+      </w:pPr>
+      <w:r>
+        <w:t>Generating Data Warehouse Artifacts</w:t>
+      </w:r>
+    </w:p>
+    <w:p>
+      <w:pPr>
+        <w:rPr>
+          <w:rFonts w:cstheme="minorHAnsi"/>
           <w:lang w:val="en-GB"/>
         </w:rPr>
       </w:pPr>
+      <w:r>
+        <w:rPr>
+          <w:rFonts w:cstheme="minorHAnsi"/>
+          <w:lang w:val="en-GB"/>
+        </w:rPr>
+        <w:t>Now, we also want to start to work on our actual data warehouse.</w:t>
+      </w:r>
+    </w:p>
+    <w:p>
+      <w:pPr>
+        <w:rPr>
+          <w:rFonts w:cstheme="minorHAnsi"/>
+          <w:lang w:val="en-GB"/>
+        </w:rPr>
+      </w:pPr>
+      <w:r>
+        <w:rPr>
+          <w:rFonts w:cstheme="minorHAnsi"/>
+          <w:lang w:val="en-GB"/>
+        </w:rPr>
+        <w:t>At Nippur, the starting point for that is to create historical storage of our data.</w:t>
+      </w:r>
+    </w:p>
+    <w:p>
+      <w:pPr>
+        <w:rPr>
+          <w:rFonts w:cstheme="minorHAnsi"/>
+          <w:lang w:val="en-GB"/>
+        </w:rPr>
+      </w:pPr>
+      <w:r>
+        <w:rPr>
+          <w:rFonts w:cstheme="minorHAnsi"/>
+          <w:lang w:val="en-GB"/>
+        </w:rPr>
+        <w:t xml:space="preserve">We call this the </w:t>
+      </w:r>
+      <w:r>
+        <w:rPr>
+          <w:rFonts w:cstheme="minorHAnsi"/>
+          <w:i/>
+          <w:iCs/>
+          <w:lang w:val="en-GB"/>
+        </w:rPr>
+        <w:t>Historical Data Archive</w:t>
+      </w:r>
+      <w:r>
+        <w:rPr>
+          <w:rFonts w:cstheme="minorHAnsi"/>
+          <w:lang w:val="en-GB"/>
+        </w:rPr>
+        <w:t xml:space="preserve"> (HDA).</w:t>
+      </w:r>
+    </w:p>
+    <w:p>
+      <w:pPr>
+        <w:rPr>
+          <w:rFonts w:cstheme="minorHAnsi"/>
+          <w:lang w:val="en-GB"/>
+        </w:rPr>
+      </w:pPr>
+      <w:r>
+        <w:rPr>
+          <w:rFonts w:cstheme="minorHAnsi"/>
+          <w:lang w:val="en-GB"/>
+        </w:rPr>
+        <w:t>To do this, first make sure we can actually store the data in HDA table we transform our previous database model into HDA database model and generated DDL code.</w:t>
+      </w:r>
+    </w:p>
+    <w:p>
+      <w:pPr>
+        <w:rPr>
+          <w:rFonts w:cstheme="minorHAnsi"/>
+          <w:lang w:val="en-GB"/>
+        </w:rPr>
+      </w:pPr>
+      <w:r>
+        <w:rPr>
+          <w:rFonts w:cstheme="minorHAnsi"/>
+        </w:rPr>
+        <w:drawing>
+          <wp:inline distT="0" distB="0" distL="0" distR="0" wp14:anchorId="3376718D" wp14:editId="66F7A571">
+            <wp:extent cx="5760720" cy="868045"/>
+            <wp:effectExtent l="0" t="0" r="0" b="8255"/>
+            <wp:docPr id="978603298" name="Graphic 1"/>
+            <wp:cNvGraphicFramePr>
+              <a:graphicFrameLocks xmlns:a="http://schemas.openxmlformats.org/drawingml/2006/main" noChangeAspect="1"/>
+            </wp:cNvGraphicFramePr>
+            <a:graphic xmlns:a="http://schemas.openxmlformats.org/drawingml/2006/main">
+              <a:graphicData uri="http://schemas.openxmlformats.org/drawingml/2006/picture">
+                <pic:pic xmlns:pic="http://schemas.openxmlformats.org/drawingml/2006/picture">
+                  <pic:nvPicPr>
+                    <pic:cNvPr id="978603298" name=""/>
+                    <pic:cNvPicPr/>
+                  </pic:nvPicPr>
+                  <pic:blipFill>
+                    <a:blip r:embed="rId4">
+                      <a:extLst>
+                        <a:ext uri="{96DAC541-7B7A-43D3-8B79-37D633B846F1}">
+                          <asvg:svgBlip xmlns:asvg="http://schemas.microsoft.com/office/drawing/2016/SVG/main" r:embed="rId5"/>
+                        </a:ext>
+                      </a:extLst>
+                    </a:blip>
+                    <a:stretch>
+                      <a:fillRect/>
+                    </a:stretch>
+                  </pic:blipFill>
+                  <pic:spPr>
+                    <a:xfrm>
+                      <a:off x="0" y="0"/>
+                      <a:ext cx="5760720" cy="868045"/>
+                    </a:xfrm>
+                    <a:prstGeom prst="rect">
+                      <a:avLst/>
+                    </a:prstGeom>
+                  </pic:spPr>
+                </pic:pic>
+              </a:graphicData>
+            </a:graphic>
+          </wp:inline>
+        </w:drawing>
+      </w:r>
+    </w:p>
+    <w:p>
+      <w:pPr>
+        <w:rPr>
+          <w:rFonts w:cstheme="minorHAnsi"/>
+          <w:lang w:val="en-GB"/>
+        </w:rPr>
+      </w:pPr>
+      <w:r>
+        <w:rPr>
+          <w:noProof/>
+        </w:rPr>
+        <w:lastRenderedPageBreak/>
+        <w:drawing>
+          <wp:inline distT="0" distB="0" distL="0" distR="0" wp14:anchorId="1FF97B31" wp14:editId="6DD80924">
+            <wp:extent cx="5760720" cy="4432935"/>
+            <wp:effectExtent l="0" t="0" r="0" b="0"/>
+            <wp:docPr id="2031044928" name="Graphic 1"/>
+            <wp:cNvGraphicFramePr>
+              <a:graphicFrameLocks xmlns:a="http://schemas.openxmlformats.org/drawingml/2006/main" noChangeAspect="1"/>
+            </wp:cNvGraphicFramePr>
+            <a:graphic xmlns:a="http://schemas.openxmlformats.org/drawingml/2006/main">
+              <a:graphicData uri="http://schemas.openxmlformats.org/drawingml/2006/picture">
+                <pic:pic xmlns:pic="http://schemas.openxmlformats.org/drawingml/2006/picture">
+                  <pic:nvPicPr>
+                    <pic:cNvPr id="2031044928" name=""/>
+                    <pic:cNvPicPr/>
+                  </pic:nvPicPr>
+                  <pic:blipFill>
+                    <a:blip r:embed="rId6">
+                      <a:extLst>
+                        <a:ext uri="{96DAC541-7B7A-43D3-8B79-37D633B846F1}">
+                          <asvg:svgBlip xmlns:asvg="http://schemas.microsoft.com/office/drawing/2016/SVG/main" r:embed="rId7"/>
+                        </a:ext>
+                      </a:extLst>
+                    </a:blip>
+                    <a:stretch>
+                      <a:fillRect/>
+                    </a:stretch>
+                  </pic:blipFill>
+                  <pic:spPr>
+                    <a:xfrm>
+                      <a:off x="0" y="0"/>
+                      <a:ext cx="5760720" cy="4432935"/>
+                    </a:xfrm>
+                    <a:prstGeom prst="rect">
+                      <a:avLst/>
+                    </a:prstGeom>
+                  </pic:spPr>
+                </pic:pic>
+              </a:graphicData>
+            </a:graphic>
+          </wp:inline>
+        </w:drawing>
+      </w:r>
+      <w:r>
+        <w:rPr>
+          <w:rFonts w:cstheme="minorHAnsi"/>
+        </w:rPr>
+        <w:drawing>
+          <wp:inline distT="0" distB="0" distL="0" distR="0" wp14:anchorId="72440A03" wp14:editId="3F808FA9">
+            <wp:extent cx="5760720" cy="916305"/>
+            <wp:effectExtent l="0" t="0" r="0" b="0"/>
+            <wp:docPr id="1297929563" name="Graphic 1"/>
+            <wp:cNvGraphicFramePr>
+              <a:graphicFrameLocks xmlns:a="http://schemas.openxmlformats.org/drawingml/2006/main" noChangeAspect="1"/>
+            </wp:cNvGraphicFramePr>
+            <a:graphic xmlns:a="http://schemas.openxmlformats.org/drawingml/2006/main">
+              <a:graphicData uri="http://schemas.openxmlformats.org/drawingml/2006/picture">
+                <pic:pic xmlns:pic="http://schemas.openxmlformats.org/drawingml/2006/picture">
+                  <pic:nvPicPr>
+                    <pic:cNvPr id="1297929563" name=""/>
+                    <pic:cNvPicPr/>
+                  </pic:nvPicPr>
+                  <pic:blipFill>
+                    <a:blip r:embed="rId8">
+                      <a:extLst>
+                        <a:ext uri="{96DAC541-7B7A-43D3-8B79-37D633B846F1}">
+                          <asvg:svgBlip xmlns:asvg="http://schemas.microsoft.com/office/drawing/2016/SVG/main" r:embed="rId9"/>
+                        </a:ext>
+                      </a:extLst>
+                    </a:blip>
+                    <a:stretch>
+                      <a:fillRect/>
+                    </a:stretch>
+                  </pic:blipFill>
+                  <pic:spPr>
+                    <a:xfrm>
+                      <a:off x="0" y="0"/>
+                      <a:ext cx="5760720" cy="916305"/>
+                    </a:xfrm>
+                    <a:prstGeom prst="rect">
+                      <a:avLst/>
+                    </a:prstGeom>
+                  </pic:spPr>
+                </pic:pic>
+              </a:graphicData>
+            </a:graphic>
+          </wp:inline>
+        </w:drawing>
+      </w:r>
     </w:p>
     <w:sectPr>
       <w:pgSz w:w="11906" w:h="16838"/>
@@ -577,10 +785,31 @@
       <w:szCs w:val="32"/>
     </w:rPr>
   </w:style>
+  <w:style w:type="paragraph" w:styleId="Kop2">
+    <w:name w:val="heading 2"/>
+    <w:basedOn w:val="Standaard"/>
+    <w:next w:val="Standaard"/>
+    <w:link w:val="Kop2Char"/>
+    <w:uiPriority w:val="9"/>
+    <w:unhideWhenUsed/>
+    <w:qFormat/>
+    <w:rsid w:val="00D113E2"/>
+    <w:pPr>
+      <w:keepNext/>
+      <w:keepLines/>
+      <w:spacing w:before="40" w:after="0"/>
+      <w:outlineLvl w:val="1"/>
+    </w:pPr>
+    <w:rPr>
+      <w:rFonts w:asciiTheme="majorHAnsi" w:eastAsiaTheme="majorEastAsia" w:hAnsiTheme="majorHAnsi" w:cstheme="majorBidi"/>
+      <w:color w:val="2F5496" w:themeColor="accent1" w:themeShade="BF"/>
+      <w:sz w:val="26"/>
+      <w:szCs w:val="26"/>
+    </w:rPr>
+  </w:style>
   <w:style w:type="character" w:default="1" w:styleId="Standaardalinea-lettertype">
     <w:name w:val="Default Paragraph Font"/>
     <w:uiPriority w:val="1"/>
-    <w:semiHidden/>
     <w:unhideWhenUsed/>
   </w:style>
   <w:style w:type="table" w:default="1" w:styleId="Standaardtabel">
@@ -616,6 +845,21 @@
       <w:kern w:val="0"/>
       <w:sz w:val="32"/>
       <w:szCs w:val="32"/>
+      <w14:ligatures w14:val="none"/>
+    </w:rPr>
+  </w:style>
+  <w:style w:type="character" w:customStyle="1" w:styleId="Kop2Char">
+    <w:name w:val="Kop 2 Char"/>
+    <w:basedOn w:val="Standaardalinea-lettertype"/>
+    <w:link w:val="Kop2"/>
+    <w:uiPriority w:val="9"/>
+    <w:rsid w:val="00D113E2"/>
+    <w:rPr>
+      <w:rFonts w:asciiTheme="majorHAnsi" w:eastAsiaTheme="majorEastAsia" w:hAnsiTheme="majorHAnsi" w:cstheme="majorBidi"/>
+      <w:color w:val="2F5496" w:themeColor="accent1" w:themeShade="BF"/>
+      <w:kern w:val="0"/>
+      <w:sz w:val="26"/>
+      <w:szCs w:val="26"/>
       <w14:ligatures w14:val="none"/>
     </w:rPr>
   </w:style>

</xml_diff>

<commit_message>
Updates to article 2
</commit_message>
<xml_diff>
--- a/article-02/article2.docx
+++ b/article-02/article2.docx
@@ -1,15 +1,24 @@
 
 <file path=word/document.xml><?xml version="1.0" encoding="utf-8"?>
-<w:document xmlns:wpc="http://schemas.microsoft.com/office/word/2010/wordprocessingCanvas" xmlns:cx="http://schemas.microsoft.com/office/drawing/2014/chartex" xmlns:cx1="http://schemas.microsoft.com/office/drawing/2015/9/8/chartex" xmlns:cx2="http://schemas.microsoft.com/office/drawing/2015/10/21/chartex" xmlns:cx3="http://schemas.microsoft.com/office/drawing/2016/5/9/chartex" xmlns:cx4="http://schemas.microsoft.com/office/drawing/2016/5/10/chartex" xmlns:cx5="http://schemas.microsoft.com/office/drawing/2016/5/11/chartex" xmlns:cx6="http://schemas.microsoft.com/office/drawing/2016/5/12/chartex" xmlns:cx7="http://schemas.microsoft.com/office/drawing/2016/5/13/chartex" xmlns:cx8="http://schemas.microsoft.com/office/drawing/2016/5/14/chartex" xmlns:mc="http://schemas.openxmlformats.org/markup-compatibility/2006" xmlns:aink="http://schemas.microsoft.com/office/drawing/2016/ink" xmlns:am3d="http://schemas.microsoft.com/office/drawing/2017/model3d" xmlns:o="urn:schemas-microsoft-com:office:office" xmlns:oel="http://schemas.microsoft.com/office/2019/extlst" xmlns:r="http://schemas.openxmlformats.org/officeDocument/2006/relationships" xmlns:m="http://schemas.openxmlformats.org/officeDocument/2006/math" xmlns:v="urn:schemas-microsoft-com:vml" xmlns:wp14="http://schemas.microsoft.com/office/word/2010/wordprocessingDrawing" xmlns:wp="http://schemas.openxmlformats.org/drawingml/2006/wordprocessingDrawing" xmlns:w10="urn:schemas-microsoft-com:office:word" xmlns:w="http://schemas.openxmlformats.org/wordprocessingml/2006/main" xmlns:w14="http://schemas.microsoft.com/office/word/2010/wordml" xmlns:w15="http://schemas.microsoft.com/office/word/2012/wordml" xmlns:w16cex="http://schemas.microsoft.com/office/word/2018/wordml/cex" xmlns:w16cid="http://schemas.microsoft.com/office/word/2016/wordml/cid" xmlns:w16="http://schemas.microsoft.com/office/word/2018/wordml" xmlns:w16du="http://schemas.microsoft.com/office/word/2023/wordml/word16du" xmlns:w16sdtdh="http://schemas.microsoft.com/office/word/2020/wordml/sdtdatahash" xmlns:w16se="http://schemas.microsoft.com/office/word/2015/wordml/symex" xmlns:wpg="http://schemas.microsoft.com/office/word/2010/wordprocessingGroup" xmlns:wpi="http://schemas.microsoft.com/office/word/2010/wordprocessingInk" xmlns:wne="http://schemas.microsoft.com/office/word/2006/wordml" xmlns:wps="http://schemas.microsoft.com/office/word/2010/wordprocessingShape" mc:Ignorable="w14 w15 w16se w16cid w16 w16cex w16sdtdh wp14">
+<w:document xmlns:wpc="http://schemas.microsoft.com/office/word/2010/wordprocessingCanvas" xmlns:cx="http://schemas.microsoft.com/office/drawing/2014/chartex" xmlns:cx1="http://schemas.microsoft.com/office/drawing/2015/9/8/chartex" xmlns:cx2="http://schemas.microsoft.com/office/drawing/2015/10/21/chartex" xmlns:cx3="http://schemas.microsoft.com/office/drawing/2016/5/9/chartex" xmlns:cx4="http://schemas.microsoft.com/office/drawing/2016/5/10/chartex" xmlns:cx5="http://schemas.microsoft.com/office/drawing/2016/5/11/chartex" xmlns:cx6="http://schemas.microsoft.com/office/drawing/2016/5/12/chartex" xmlns:cx7="http://schemas.microsoft.com/office/drawing/2016/5/13/chartex" xmlns:cx8="http://schemas.microsoft.com/office/drawing/2016/5/14/chartex" xmlns:mc="http://schemas.openxmlformats.org/markup-compatibility/2006" xmlns:aink="http://schemas.microsoft.com/office/drawing/2016/ink" xmlns:am3d="http://schemas.microsoft.com/office/drawing/2017/model3d" xmlns:o="urn:schemas-microsoft-com:office:office" xmlns:oel="http://schemas.microsoft.com/office/2019/extlst" xmlns:r="http://schemas.openxmlformats.org/officeDocument/2006/relationships" xmlns:m="http://schemas.openxmlformats.org/officeDocument/2006/math" xmlns:v="urn:schemas-microsoft-com:vml" xmlns:wp14="http://schemas.microsoft.com/office/word/2010/wordprocessingDrawing" xmlns:wp="http://schemas.openxmlformats.org/drawingml/2006/wordprocessingDrawing" xmlns:w10="urn:schemas-microsoft-com:office:word" xmlns:w="http://schemas.openxmlformats.org/wordprocessingml/2006/main" xmlns:w14="http://schemas.microsoft.com/office/word/2010/wordml" xmlns:w15="http://schemas.microsoft.com/office/word/2012/wordml" xmlns:w16cex="http://schemas.microsoft.com/office/word/2018/wordml/cex" xmlns:w16cid="http://schemas.microsoft.com/office/word/2016/wordml/cid" xmlns:w16="http://schemas.microsoft.com/office/word/2018/wordml" xmlns:w16sdtdh="http://schemas.microsoft.com/office/word/2020/wordml/sdtdatahash" xmlns:w16se="http://schemas.microsoft.com/office/word/2015/wordml/symex" xmlns:wpg="http://schemas.microsoft.com/office/word/2010/wordprocessingGroup" xmlns:wpi="http://schemas.microsoft.com/office/word/2010/wordprocessingInk" xmlns:wne="http://schemas.microsoft.com/office/word/2006/wordml" xmlns:wps="http://schemas.microsoft.com/office/word/2010/wordprocessingShape" mc:Ignorable="w14 w15 w16se w16cid w16 w16cex w16sdtdh wp14">
   <w:body>
     <w:p>
       <w:pPr>
         <w:pStyle w:val="Kop1"/>
-      </w:pPr>
-      <w:r>
+        <w:rPr>
+          <w:lang w:val="en-GB"/>
+        </w:rPr>
+      </w:pPr>
+      <w:r>
+        <w:rPr>
+          <w:lang w:val="en-GB"/>
+        </w:rPr>
         <w:t xml:space="preserve">Model Driven Software Engineering for Data Warehousing — Part 2: </w:t>
       </w:r>
       <w:r>
+        <w:rPr>
+          <w:lang w:val="en-GB"/>
+        </w:rPr>
         <w:t>Data Warehousing</w:t>
       </w:r>
     </w:p>
@@ -28,7 +37,14 @@
           <w:rFonts w:eastAsia="Times New Roman" w:cstheme="minorHAnsi"/>
           <w:lang w:val="en-GB" w:eastAsia="nl-NL"/>
         </w:rPr>
-        <w:t>Everything should be made as simple as possible, but not simpler.</w:t>
+        <w:t>The more you know about the past, the better prepared you are for the future</w:t>
+      </w:r>
+      <w:r>
+        <w:rPr>
+          <w:rFonts w:eastAsia="Times New Roman" w:cstheme="minorHAnsi"/>
+          <w:lang w:val="en-GB" w:eastAsia="nl-NL"/>
+        </w:rPr>
+        <w:t>.</w:t>
       </w:r>
     </w:p>
     <w:p>
@@ -46,21 +62,28 @@
           <w:rFonts w:eastAsia="Times New Roman" w:cstheme="minorHAnsi"/>
           <w:lang w:val="en-GB" w:eastAsia="nl-NL"/>
         </w:rPr>
-        <w:t>— Attributed to Albert Einstein</w:t>
-      </w:r>
-    </w:p>
-    <w:p>
-      <w:pPr>
+        <w:t xml:space="preserve">— </w:t>
+      </w:r>
+      <w:r>
         <w:rPr>
           <w:rFonts w:eastAsia="Times New Roman" w:cstheme="minorHAnsi"/>
           <w:lang w:val="en-GB" w:eastAsia="nl-NL"/>
         </w:rPr>
-      </w:pPr>
-      <w:r>
+        <w:t>Theodore Roosevelt</w:t>
+      </w:r>
+    </w:p>
+    <w:p>
+      <w:pPr>
         <w:rPr>
           <w:rFonts w:eastAsia="Times New Roman" w:cstheme="minorHAnsi"/>
           <w:lang w:val="en-GB" w:eastAsia="nl-NL"/>
         </w:rPr>
+      </w:pPr>
+      <w:r>
+        <w:rPr>
+          <w:rFonts w:eastAsia="Times New Roman" w:cstheme="minorHAnsi"/>
+          <w:lang w:val="en-GB" w:eastAsia="nl-NL"/>
+        </w:rPr>
         <w:t xml:space="preserve">This article is the second part of a series of articles in which I want to give an overview of how I think Model Driven Software Engineering (MDSE) can be used for data warehousing. </w:t>
       </w:r>
     </w:p>
@@ -76,21 +99,37 @@
           <w:rFonts w:eastAsia="Times New Roman" w:cstheme="minorHAnsi"/>
           <w:lang w:val="en-GB" w:eastAsia="nl-NL"/>
         </w:rPr>
-        <w:t>This article is about todo:DESCRIPTION.</w:t>
-      </w:r>
-    </w:p>
-    <w:p>
-      <w:pPr>
+        <w:t xml:space="preserve">This article is about </w:t>
+      </w:r>
+      <w:proofErr w:type="spellStart"/>
+      <w:r>
         <w:rPr>
           <w:rFonts w:eastAsia="Times New Roman" w:cstheme="minorHAnsi"/>
           <w:lang w:val="en-GB" w:eastAsia="nl-NL"/>
         </w:rPr>
-      </w:pPr>
+        <w:t>todo:DESCRIPTION</w:t>
+      </w:r>
+      <w:proofErr w:type="spellEnd"/>
       <w:r>
         <w:rPr>
           <w:rFonts w:eastAsia="Times New Roman" w:cstheme="minorHAnsi"/>
           <w:lang w:val="en-GB" w:eastAsia="nl-NL"/>
         </w:rPr>
+        <w:t>.</w:t>
+      </w:r>
+    </w:p>
+    <w:p>
+      <w:pPr>
+        <w:rPr>
+          <w:rFonts w:eastAsia="Times New Roman" w:cstheme="minorHAnsi"/>
+          <w:lang w:val="en-GB" w:eastAsia="nl-NL"/>
+        </w:rPr>
+      </w:pPr>
+      <w:r>
+        <w:rPr>
+          <w:rFonts w:eastAsia="Times New Roman" w:cstheme="minorHAnsi"/>
+          <w:lang w:val="en-GB" w:eastAsia="nl-NL"/>
+        </w:rPr>
         <w:t>Last but not least the topics described in this article are explained using an example.</w:t>
       </w:r>
     </w:p>
@@ -101,6 +140,7 @@
           <w:lang w:val="en-GB" w:eastAsia="nl-NL"/>
         </w:rPr>
       </w:pPr>
+      <w:proofErr w:type="spellStart"/>
       <w:r>
         <w:rPr>
           <w:rFonts w:eastAsia="Times New Roman" w:cstheme="minorHAnsi"/>
@@ -108,107 +148,58 @@
         </w:rPr>
         <w:t>todo:INTRODUCTION</w:t>
       </w:r>
+      <w:proofErr w:type="spellEnd"/>
     </w:p>
     <w:p>
       <w:pPr>
         <w:pStyle w:val="Kop2"/>
-      </w:pPr>
-      <w:r>
-        <w:t>Generating Data Warehouse Artifacts</w:t>
-      </w:r>
-    </w:p>
-    <w:p>
-      <w:pPr>
-        <w:rPr>
-          <w:rFonts w:cstheme="minorHAnsi"/>
-          <w:lang w:val="en-GB"/>
-        </w:rPr>
-      </w:pPr>
-      <w:r>
-        <w:rPr>
-          <w:rFonts w:cstheme="minorHAnsi"/>
-          <w:lang w:val="en-GB"/>
-        </w:rPr>
-        <w:t>Now, we also want to start to work on our actual data warehouse.</w:t>
-      </w:r>
-    </w:p>
-    <w:p>
-      <w:pPr>
-        <w:rPr>
-          <w:rFonts w:cstheme="minorHAnsi"/>
-          <w:lang w:val="en-GB"/>
-        </w:rPr>
-      </w:pPr>
-      <w:r>
-        <w:rPr>
-          <w:rFonts w:cstheme="minorHAnsi"/>
-          <w:lang w:val="en-GB"/>
-        </w:rPr>
-        <w:t>At Nippur, the starting point for that is to create historical storage of our data.</w:t>
-      </w:r>
-    </w:p>
-    <w:p>
-      <w:pPr>
-        <w:rPr>
-          <w:rFonts w:cstheme="minorHAnsi"/>
-          <w:lang w:val="en-GB"/>
-        </w:rPr>
-      </w:pPr>
-      <w:r>
-        <w:rPr>
-          <w:rFonts w:cstheme="minorHAnsi"/>
-          <w:lang w:val="en-GB"/>
-        </w:rPr>
-        <w:t xml:space="preserve">We call this the </w:t>
-      </w:r>
-      <w:r>
-        <w:rPr>
-          <w:rFonts w:cstheme="minorHAnsi"/>
-          <w:i/>
-          <w:iCs/>
-          <w:lang w:val="en-GB"/>
-        </w:rPr>
-        <w:t>Historical Data Archive</w:t>
-      </w:r>
-      <w:r>
-        <w:rPr>
-          <w:rFonts w:cstheme="minorHAnsi"/>
-          <w:lang w:val="en-GB"/>
-        </w:rPr>
-        <w:t xml:space="preserve"> (HDA).</w:t>
-      </w:r>
-    </w:p>
-    <w:p>
-      <w:pPr>
-        <w:rPr>
-          <w:rFonts w:cstheme="minorHAnsi"/>
-          <w:lang w:val="en-GB"/>
-        </w:rPr>
-      </w:pPr>
-      <w:r>
-        <w:rPr>
-          <w:rFonts w:cstheme="minorHAnsi"/>
-          <w:lang w:val="en-GB"/>
-        </w:rPr>
-        <w:t>To do this, first make sure we can actually store the data in HDA table we transform our previous database model into HDA database model and generated DDL code.</w:t>
-      </w:r>
-    </w:p>
-    <w:p>
-      <w:pPr>
-        <w:rPr>
-          <w:rFonts w:cstheme="minorHAnsi"/>
-          <w:lang w:val="en-GB"/>
-        </w:rPr>
-      </w:pPr>
-      <w:r>
-        <w:rPr>
-          <w:rFonts w:cstheme="minorHAnsi"/>
+        <w:rPr>
+          <w:rFonts w:eastAsia="Times New Roman"/>
+          <w:lang w:val="en-GB" w:eastAsia="nl-NL"/>
+        </w:rPr>
+      </w:pPr>
+      <w:r>
+        <w:rPr>
+          <w:rFonts w:eastAsia="Times New Roman"/>
+          <w:lang w:val="en-GB" w:eastAsia="nl-NL"/>
+        </w:rPr>
+        <w:t>A Brief Introduction into History</w:t>
+      </w:r>
+    </w:p>
+    <w:p>
+      <w:pPr>
+        <w:rPr>
+          <w:lang w:val="en-GB" w:eastAsia="nl-NL"/>
+        </w:rPr>
+      </w:pPr>
+      <w:r>
+        <w:rPr>
+          <w:lang w:val="en-GB" w:eastAsia="nl-NL"/>
+        </w:rPr>
+        <w:t xml:space="preserve">In this article we </w:t>
+      </w:r>
+    </w:p>
+    <w:p>
+      <w:pPr>
+        <w:rPr>
+          <w:lang w:val="en-GB" w:eastAsia="nl-NL"/>
+        </w:rPr>
+      </w:pPr>
+      <w:r>
+        <w:rPr>
+          <w:lang w:val="en-GB" w:eastAsia="nl-NL"/>
+        </w:rPr>
+        <w:t xml:space="preserve"> </w:t>
+      </w:r>
+      <w:r>
+        <w:rPr>
+          <w:lang w:val="en-GB" w:eastAsia="nl-NL"/>
         </w:rPr>
         <w:drawing>
-          <wp:inline distT="0" distB="0" distL="0" distR="0" wp14:anchorId="3376718D" wp14:editId="66F7A571">
-            <wp:extent cx="5760720" cy="868045"/>
-            <wp:effectExtent l="0" t="0" r="0" b="8255"/>
-            <wp:docPr id="978603298" name="Graphic 1"/>
+          <wp:inline distT="0" distB="0" distL="0" distR="0" wp14:anchorId="6EF10986" wp14:editId="0EFD98B5">
+            <wp:extent cx="5760720" cy="1192530"/>
+            <wp:effectExtent l="0" t="0" r="0" b="0"/>
+            <wp:docPr id="1051701460" name="Graphic 1"/>
             <wp:cNvGraphicFramePr>
               <a:graphicFrameLocks xmlns:a="http://schemas.openxmlformats.org/drawingml/2006/main" noChangeAspect="1"/>
             </wp:cNvGraphicFramePr>
@@ -216,14 +207,14 @@
               <a:graphicData uri="http://schemas.openxmlformats.org/drawingml/2006/picture">
                 <pic:pic xmlns:pic="http://schemas.openxmlformats.org/drawingml/2006/picture">
                   <pic:nvPicPr>
-                    <pic:cNvPr id="978603298" name=""/>
+                    <pic:cNvPr id="1051701460" name=""/>
                     <pic:cNvPicPr/>
                   </pic:nvPicPr>
                   <pic:blipFill>
-                    <a:blip r:embed="rId4">
+                    <a:blip r:embed="rId5">
                       <a:extLst>
                         <a:ext uri="{96DAC541-7B7A-43D3-8B79-37D633B846F1}">
-                          <asvg:svgBlip xmlns:asvg="http://schemas.microsoft.com/office/drawing/2016/SVG/main" r:embed="rId5"/>
+                          <asvg:svgBlip xmlns:asvg="http://schemas.microsoft.com/office/drawing/2016/SVG/main" r:embed="rId6"/>
                         </a:ext>
                       </a:extLst>
                     </a:blip>
@@ -234,7 +225,7 @@
                   <pic:spPr>
                     <a:xfrm>
                       <a:off x="0" y="0"/>
-                      <a:ext cx="5760720" cy="868045"/>
+                      <a:ext cx="5760720" cy="1192530"/>
                     </a:xfrm>
                     <a:prstGeom prst="rect">
                       <a:avLst/>
@@ -246,24 +237,15 @@
           </wp:inline>
         </w:drawing>
       </w:r>
-    </w:p>
-    <w:p>
-      <w:pPr>
-        <w:rPr>
-          <w:rFonts w:cstheme="minorHAnsi"/>
-          <w:lang w:val="en-GB"/>
-        </w:rPr>
-      </w:pPr>
-      <w:r>
-        <w:rPr>
-          <w:noProof/>
-        </w:rPr>
-        <w:lastRenderedPageBreak/>
+      <w:r>
+        <w:rPr>
+          <w:lang w:val="en-GB" w:eastAsia="nl-NL"/>
+        </w:rPr>
         <w:drawing>
-          <wp:inline distT="0" distB="0" distL="0" distR="0" wp14:anchorId="1FF97B31" wp14:editId="6DD80924">
-            <wp:extent cx="5760720" cy="4432935"/>
+          <wp:inline distT="0" distB="0" distL="0" distR="0" wp14:anchorId="692751C5" wp14:editId="7D0D23D7">
+            <wp:extent cx="5760720" cy="1192530"/>
             <wp:effectExtent l="0" t="0" r="0" b="0"/>
-            <wp:docPr id="2031044928" name="Graphic 1"/>
+            <wp:docPr id="1618476398" name="Graphic 1"/>
             <wp:cNvGraphicFramePr>
               <a:graphicFrameLocks xmlns:a="http://schemas.openxmlformats.org/drawingml/2006/main" noChangeAspect="1"/>
             </wp:cNvGraphicFramePr>
@@ -271,14 +253,14 @@
               <a:graphicData uri="http://schemas.openxmlformats.org/drawingml/2006/picture">
                 <pic:pic xmlns:pic="http://schemas.openxmlformats.org/drawingml/2006/picture">
                   <pic:nvPicPr>
-                    <pic:cNvPr id="2031044928" name=""/>
+                    <pic:cNvPr id="1618476398" name=""/>
                     <pic:cNvPicPr/>
                   </pic:nvPicPr>
                   <pic:blipFill>
-                    <a:blip r:embed="rId6">
+                    <a:blip r:embed="rId7">
                       <a:extLst>
                         <a:ext uri="{96DAC541-7B7A-43D3-8B79-37D633B846F1}">
-                          <asvg:svgBlip xmlns:asvg="http://schemas.microsoft.com/office/drawing/2016/SVG/main" r:embed="rId7"/>
+                          <asvg:svgBlip xmlns:asvg="http://schemas.microsoft.com/office/drawing/2016/SVG/main" r:embed="rId8"/>
                         </a:ext>
                       </a:extLst>
                     </a:blip>
@@ -289,7 +271,7 @@
                   <pic:spPr>
                     <a:xfrm>
                       <a:off x="0" y="0"/>
-                      <a:ext cx="5760720" cy="4432935"/>
+                      <a:ext cx="5760720" cy="1192530"/>
                     </a:xfrm>
                     <a:prstGeom prst="rect">
                       <a:avLst/>
@@ -303,13 +285,51 @@
       </w:r>
       <w:r>
         <w:rPr>
+          <w:noProof/>
+        </w:rPr>
+        <w:t xml:space="preserve"> </w:t>
+      </w:r>
+    </w:p>
+    <w:p>
+      <w:pPr>
+        <w:rPr>
+          <w:rFonts w:eastAsia="Times New Roman" w:cstheme="minorHAnsi"/>
+          <w:lang w:val="en-GB" w:eastAsia="nl-NL"/>
+        </w:rPr>
+      </w:pPr>
+    </w:p>
+    <w:p>
+      <w:pPr>
+        <w:pStyle w:val="Kop2"/>
+        <w:rPr>
+          <w:lang w:val="en-GB"/>
+        </w:rPr>
+      </w:pPr>
+      <w:r>
+        <w:rPr>
+          <w:lang w:val="en-GB"/>
+        </w:rPr>
+        <w:t>Generating Data Warehouse Artifacts</w:t>
+      </w:r>
+    </w:p>
+    <w:p>
+      <w:pPr>
+        <w:jc w:val="both"/>
+        <w:rPr>
           <w:rFonts w:cstheme="minorHAnsi"/>
+          <w:lang w:val="en-GB"/>
+        </w:rPr>
+      </w:pPr>
+      <w:r>
+        <w:rPr>
+          <w:rFonts w:eastAsia="Times New Roman" w:cstheme="minorHAnsi"/>
+          <w:lang w:eastAsia="nl-NL"/>
         </w:rPr>
         <w:drawing>
-          <wp:inline distT="0" distB="0" distL="0" distR="0" wp14:anchorId="72440A03" wp14:editId="3F808FA9">
-            <wp:extent cx="5760720" cy="916305"/>
+          <wp:inline distT="0" distB="0" distL="0" distR="0" wp14:anchorId="57B6F1D5" wp14:editId="042E5922">
+            <wp:extent cx="5760720" cy="1597660"/>
             <wp:effectExtent l="0" t="0" r="0" b="0"/>
-            <wp:docPr id="1297929563" name="Graphic 1"/>
+            <wp:docPr id="1129761269" name="Graphic 1"/>
             <wp:cNvGraphicFramePr>
               <a:graphicFrameLocks xmlns:a="http://schemas.openxmlformats.org/drawingml/2006/main" noChangeAspect="1"/>
             </wp:cNvGraphicFramePr>
@@ -317,14 +337,14 @@
               <a:graphicData uri="http://schemas.openxmlformats.org/drawingml/2006/picture">
                 <pic:pic xmlns:pic="http://schemas.openxmlformats.org/drawingml/2006/picture">
                   <pic:nvPicPr>
-                    <pic:cNvPr id="1297929563" name=""/>
+                    <pic:cNvPr id="1129761269" name=""/>
                     <pic:cNvPicPr/>
                   </pic:nvPicPr>
                   <pic:blipFill>
-                    <a:blip r:embed="rId8">
+                    <a:blip r:embed="rId9">
                       <a:extLst>
                         <a:ext uri="{96DAC541-7B7A-43D3-8B79-37D633B846F1}">
-                          <asvg:svgBlip xmlns:asvg="http://schemas.microsoft.com/office/drawing/2016/SVG/main" r:embed="rId9"/>
+                          <asvg:svgBlip xmlns:asvg="http://schemas.microsoft.com/office/drawing/2016/SVG/main" r:embed="rId10"/>
                         </a:ext>
                       </a:extLst>
                     </a:blip>
@@ -335,7 +355,7 @@
                   <pic:spPr>
                     <a:xfrm>
                       <a:off x="0" y="0"/>
-                      <a:ext cx="5760720" cy="916305"/>
+                      <a:ext cx="5760720" cy="1597660"/>
                     </a:xfrm>
                     <a:prstGeom prst="rect">
                       <a:avLst/>
@@ -347,6 +367,650 @@
           </wp:inline>
         </w:drawing>
       </w:r>
+      <w:r>
+        <w:rPr>
+          <w:rFonts w:cstheme="minorHAnsi"/>
+          <w:lang w:val="en-GB"/>
+        </w:rPr>
+        <w:t>Now, we also want to start to work on our actual data warehouse.</w:t>
+      </w:r>
+      <w:r>
+        <w:rPr>
+          <w:rFonts w:eastAsia="Times New Roman" w:cstheme="minorHAnsi"/>
+          <w:lang w:val="en-GB" w:eastAsia="nl-NL"/>
+        </w:rPr>
+        <w:t xml:space="preserve"> </w:t>
+      </w:r>
+    </w:p>
+    <w:p>
+      <w:pPr>
+        <w:jc w:val="both"/>
+        <w:rPr>
+          <w:rFonts w:cstheme="minorHAnsi"/>
+          <w:lang w:val="en-GB"/>
+        </w:rPr>
+      </w:pPr>
+      <w:r>
+        <w:rPr>
+          <w:rFonts w:cstheme="minorHAnsi"/>
+          <w:lang w:val="en-GB"/>
+        </w:rPr>
+        <w:t>To do this, first make sure we can actually store the data in HDA table we transform our previous database model into HDA database model and generated DDL code.</w:t>
+      </w:r>
+      <w:r>
+        <w:rPr>
+          <w:rFonts w:cstheme="minorHAnsi"/>
+          <w:lang w:val="en-GB"/>
+        </w:rPr>
+        <w:t xml:space="preserve"> Below a very simple Product table </w:t>
+      </w:r>
+      <w:r>
+        <w:rPr>
+          <w:rFonts w:cstheme="minorHAnsi"/>
+          <w:lang w:val="en-GB"/>
+        </w:rPr>
+        <w:lastRenderedPageBreak/>
+        <w:t>from an order system is shown. The left most table is the source table, we’ll assume this already exists (it was generated with knowledge from my previous article!).</w:t>
+      </w:r>
+    </w:p>
+    <w:p>
+      <w:pPr>
+        <w:jc w:val="both"/>
+        <w:rPr>
+          <w:rFonts w:eastAsiaTheme="minorEastAsia"/>
+          <w:noProof/>
+          <w:kern w:val="2"/>
+          <w:lang w:val="en-GB" w:eastAsia="nl-NL"/>
+          <w14:ligatures w14:val="standardContextual"/>
+        </w:rPr>
+      </w:pPr>
+      <w:r>
+        <w:rPr>
+          <w:rFonts w:cstheme="minorHAnsi"/>
+          <w:lang w:val="en-GB"/>
+        </w:rPr>
+        <w:t xml:space="preserve">Because our table is so simple, it can is not possible to track changes to products in our table through time. But, we would really like to keep track of these changes, so we can report on changes in the description, and if we increase complexity of our table, about the impact on sales or even to predict future sales! It is time to develop what we at Nippur call a </w:t>
+      </w:r>
+      <w:r>
+        <w:rPr>
+          <w:rFonts w:cstheme="minorHAnsi"/>
+          <w:i/>
+          <w:iCs/>
+          <w:lang w:val="en-GB"/>
+        </w:rPr>
+        <w:t>Historical Data Archive</w:t>
+      </w:r>
+      <w:r>
+        <w:rPr>
+          <w:rFonts w:cstheme="minorHAnsi"/>
+          <w:i/>
+          <w:iCs/>
+          <w:lang w:val="en-GB"/>
+        </w:rPr>
+        <w:t xml:space="preserve"> (HAD)</w:t>
+      </w:r>
+      <w:r>
+        <w:rPr>
+          <w:rFonts w:cstheme="minorHAnsi"/>
+          <w:lang w:val="en-GB"/>
+        </w:rPr>
+        <w:t xml:space="preserve">! It does exactly what we want, it </w:t>
+      </w:r>
+      <w:r>
+        <w:rPr>
+          <w:rFonts w:cstheme="minorHAnsi"/>
+          <w:lang w:val="en-GB"/>
+        </w:rPr>
+        <w:t>stores the source data together with information about when things changed.</w:t>
+      </w:r>
+      <w:r>
+        <w:rPr>
+          <w:rFonts w:eastAsiaTheme="minorEastAsia"/>
+          <w:noProof/>
+          <w:kern w:val="2"/>
+          <w:lang w:val="en-GB" w:eastAsia="nl-NL"/>
+          <w14:ligatures w14:val="standardContextual"/>
+        </w:rPr>
+        <w:t xml:space="preserve"> </w:t>
+      </w:r>
+      <w:r>
+        <w:rPr>
+          <w:rFonts w:eastAsiaTheme="minorEastAsia"/>
+          <w:noProof/>
+          <w:kern w:val="2"/>
+          <w:lang w:val="en-GB" w:eastAsia="nl-NL"/>
+          <w14:ligatures w14:val="standardContextual"/>
+        </w:rPr>
+        <w:t>An example of the HDA table for our product table is shown on the right hand side of the image below.</w:t>
+      </w:r>
+    </w:p>
+    <w:p>
+      <w:pPr>
+        <w:jc w:val="both"/>
+        <w:rPr>
+          <w:rFonts w:eastAsiaTheme="minorEastAsia"/>
+          <w:noProof/>
+          <w:kern w:val="2"/>
+          <w:lang w:val="en-GB" w:eastAsia="nl-NL"/>
+          <w14:ligatures w14:val="standardContextual"/>
+        </w:rPr>
+      </w:pPr>
+      <w:r>
+        <w:rPr>
+          <w:rFonts w:eastAsiaTheme="minorEastAsia"/>
+          <w:noProof/>
+          <w:kern w:val="2"/>
+          <w:lang w:val="en-GB" w:eastAsia="nl-NL"/>
+          <w14:ligatures w14:val="standardContextual"/>
+        </w:rPr>
+        <w:t>We added two columns to the table, a hda_validFrom_utc column indicating the exact date and time source data changed, a had_runId column that we can used to couple to a logging table to keep track of every bit of processing data one could wish for. Moreover, we want to know when a product was removed from our source table, that’s why I added to had_voided column.</w:t>
+      </w:r>
+      <w:r>
+        <w:rPr>
+          <w:rFonts w:eastAsiaTheme="minorEastAsia"/>
+          <w:noProof/>
+          <w:kern w:val="2"/>
+          <w:lang w:val="en-GB" w:eastAsia="nl-NL"/>
+          <w14:ligatures w14:val="standardContextual"/>
+        </w:rPr>
+        <w:t xml:space="preserve"> </w:t>
+      </w:r>
+      <w:r>
+        <w:rPr>
+          <w:rFonts w:eastAsiaTheme="minorEastAsia"/>
+          <w:noProof/>
+          <w:kern w:val="2"/>
+          <w:lang w:val="en-GB" w:eastAsia="nl-NL"/>
+          <w14:ligatures w14:val="standardContextual"/>
+        </w:rPr>
+        <w:t xml:space="preserve">And, of course we need to store the actual source data. </w:t>
+      </w:r>
+    </w:p>
+    <w:p>
+      <w:pPr>
+        <w:jc w:val="both"/>
+        <w:rPr>
+          <w:rFonts w:eastAsiaTheme="minorEastAsia"/>
+          <w:noProof/>
+          <w:kern w:val="2"/>
+          <w:lang w:val="en-GB" w:eastAsia="nl-NL"/>
+          <w14:ligatures w14:val="standardContextual"/>
+        </w:rPr>
+      </w:pPr>
+      <w:r>
+        <w:rPr>
+          <w:rFonts w:eastAsiaTheme="minorEastAsia"/>
+          <w:noProof/>
+          <w:kern w:val="2"/>
+          <w:lang w:val="en-GB" w:eastAsia="nl-NL"/>
+          <w14:ligatures w14:val="standardContextual"/>
+        </w:rPr>
+        <w:t>There is also a bit of logic behind the loading of the HDA table.</w:t>
+      </w:r>
+    </w:p>
+    <w:p>
+      <w:pPr>
+        <w:pStyle w:val="Lijstalinea"/>
+        <w:numPr>
+          <w:ilvl w:val="0"/>
+          <w:numId w:val="2"/>
+        </w:numPr>
+        <w:jc w:val="both"/>
+        <w:rPr>
+          <w:rFonts w:eastAsiaTheme="minorEastAsia"/>
+          <w:noProof/>
+          <w:kern w:val="2"/>
+          <w:lang w:val="en-GB" w:eastAsia="nl-NL"/>
+          <w14:ligatures w14:val="standardContextual"/>
+        </w:rPr>
+      </w:pPr>
+      <w:r>
+        <w:rPr>
+          <w:rFonts w:eastAsiaTheme="minorEastAsia"/>
+          <w:noProof/>
+          <w:kern w:val="2"/>
+          <w:lang w:val="en-GB" w:eastAsia="nl-NL"/>
+          <w14:ligatures w14:val="standardContextual"/>
+        </w:rPr>
+        <w:t xml:space="preserve">Store only changes (key is original key + </w:t>
+      </w:r>
+      <w:r>
+        <w:rPr>
+          <w:rFonts w:eastAsiaTheme="minorEastAsia"/>
+          <w:noProof/>
+          <w:kern w:val="2"/>
+          <w:lang w:val="en-GB" w:eastAsia="nl-NL"/>
+          <w14:ligatures w14:val="standardContextual"/>
+        </w:rPr>
+        <w:t>hda_validFrom_utc</w:t>
+      </w:r>
+      <w:r>
+        <w:rPr>
+          <w:rFonts w:eastAsiaTheme="minorEastAsia"/>
+          <w:noProof/>
+          <w:kern w:val="2"/>
+          <w:lang w:val="en-GB" w:eastAsia="nl-NL"/>
+          <w14:ligatures w14:val="standardContextual"/>
+        </w:rPr>
+        <w:t>)</w:t>
+      </w:r>
+    </w:p>
+    <w:p>
+      <w:pPr>
+        <w:pStyle w:val="Lijstalinea"/>
+        <w:numPr>
+          <w:ilvl w:val="0"/>
+          <w:numId w:val="2"/>
+        </w:numPr>
+        <w:jc w:val="both"/>
+        <w:rPr>
+          <w:rFonts w:eastAsiaTheme="minorEastAsia"/>
+          <w:noProof/>
+          <w:kern w:val="2"/>
+          <w:lang w:val="en-GB" w:eastAsia="nl-NL"/>
+          <w14:ligatures w14:val="standardContextual"/>
+        </w:rPr>
+      </w:pPr>
+      <w:r>
+        <w:rPr>
+          <w:rFonts w:eastAsiaTheme="minorEastAsia"/>
+          <w:noProof/>
+          <w:kern w:val="2"/>
+          <w:lang w:val="en-GB" w:eastAsia="nl-NL"/>
+          <w14:ligatures w14:val="standardContextual"/>
+        </w:rPr>
+        <w:t>Picking a point in time (PIT)</w:t>
+      </w:r>
+    </w:p>
+    <w:p>
+      <w:pPr>
+        <w:pStyle w:val="Lijstalinea"/>
+        <w:numPr>
+          <w:ilvl w:val="0"/>
+          <w:numId w:val="2"/>
+        </w:numPr>
+        <w:jc w:val="both"/>
+        <w:rPr>
+          <w:rFonts w:eastAsiaTheme="minorEastAsia"/>
+          <w:noProof/>
+          <w:kern w:val="2"/>
+          <w:lang w:val="en-GB" w:eastAsia="nl-NL"/>
+          <w14:ligatures w14:val="standardContextual"/>
+        </w:rPr>
+      </w:pPr>
+    </w:p>
+    <w:p>
+      <w:pPr>
+        <w:rPr>
+          <w:rFonts w:cstheme="minorHAnsi"/>
+          <w:lang w:val="en-GB"/>
+        </w:rPr>
+      </w:pPr>
+      <w:r>
+        <w:rPr>
+          <w:rFonts w:eastAsiaTheme="minorEastAsia"/>
+          <w:noProof/>
+          <w:kern w:val="2"/>
+          <w:lang w:eastAsia="nl-NL"/>
+          <w14:ligatures w14:val="standardContextual"/>
+        </w:rPr>
+        <w:drawing>
+          <wp:inline distT="0" distB="0" distL="0" distR="0" wp14:anchorId="24112A66" wp14:editId="41946126">
+            <wp:extent cx="5760720" cy="1192530"/>
+            <wp:effectExtent l="0" t="0" r="0" b="0"/>
+            <wp:docPr id="1880938596" name="Graphic 1"/>
+            <wp:cNvGraphicFramePr>
+              <a:graphicFrameLocks xmlns:a="http://schemas.openxmlformats.org/drawingml/2006/main" noChangeAspect="1"/>
+            </wp:cNvGraphicFramePr>
+            <a:graphic xmlns:a="http://schemas.openxmlformats.org/drawingml/2006/main">
+              <a:graphicData uri="http://schemas.openxmlformats.org/drawingml/2006/picture">
+                <pic:pic xmlns:pic="http://schemas.openxmlformats.org/drawingml/2006/picture">
+                  <pic:nvPicPr>
+                    <pic:cNvPr id="1880938596" name=""/>
+                    <pic:cNvPicPr/>
+                  </pic:nvPicPr>
+                  <pic:blipFill>
+                    <a:blip r:embed="rId11">
+                      <a:extLst>
+                        <a:ext uri="{96DAC541-7B7A-43D3-8B79-37D633B846F1}">
+                          <asvg:svgBlip xmlns:asvg="http://schemas.microsoft.com/office/drawing/2016/SVG/main" r:embed="rId12"/>
+                        </a:ext>
+                      </a:extLst>
+                    </a:blip>
+                    <a:stretch>
+                      <a:fillRect/>
+                    </a:stretch>
+                  </pic:blipFill>
+                  <pic:spPr>
+                    <a:xfrm>
+                      <a:off x="0" y="0"/>
+                      <a:ext cx="5760720" cy="1192530"/>
+                    </a:xfrm>
+                    <a:prstGeom prst="rect">
+                      <a:avLst/>
+                    </a:prstGeom>
+                  </pic:spPr>
+                </pic:pic>
+              </a:graphicData>
+            </a:graphic>
+          </wp:inline>
+        </w:drawing>
+      </w:r>
+      <w:r>
+        <w:rPr>
+          <w:rFonts w:eastAsiaTheme="minorEastAsia"/>
+          <w:noProof/>
+          <w:kern w:val="2"/>
+          <w:lang w:eastAsia="nl-NL"/>
+          <w14:ligatures w14:val="standardContextual"/>
+        </w:rPr>
+        <w:t xml:space="preserve"> </w:t>
+      </w:r>
+      <w:r>
+        <w:rPr>
+          <w:rFonts w:eastAsiaTheme="minorEastAsia"/>
+          <w:noProof/>
+          <w:kern w:val="2"/>
+          <w:lang w:eastAsia="nl-NL"/>
+          <w14:ligatures w14:val="standardContextual"/>
+        </w:rPr>
+        <w:drawing>
+          <wp:inline distT="0" distB="0" distL="0" distR="0" wp14:anchorId="5C466D61" wp14:editId="14DF13AF">
+            <wp:extent cx="5760720" cy="1192530"/>
+            <wp:effectExtent l="0" t="0" r="0" b="0"/>
+            <wp:docPr id="798729949" name="Graphic 1"/>
+            <wp:cNvGraphicFramePr>
+              <a:graphicFrameLocks xmlns:a="http://schemas.openxmlformats.org/drawingml/2006/main" noChangeAspect="1"/>
+            </wp:cNvGraphicFramePr>
+            <a:graphic xmlns:a="http://schemas.openxmlformats.org/drawingml/2006/main">
+              <a:graphicData uri="http://schemas.openxmlformats.org/drawingml/2006/picture">
+                <pic:pic xmlns:pic="http://schemas.openxmlformats.org/drawingml/2006/picture">
+                  <pic:nvPicPr>
+                    <pic:cNvPr id="798729949" name=""/>
+                    <pic:cNvPicPr/>
+                  </pic:nvPicPr>
+                  <pic:blipFill>
+                    <a:blip r:embed="rId13">
+                      <a:extLst>
+                        <a:ext uri="{96DAC541-7B7A-43D3-8B79-37D633B846F1}">
+                          <asvg:svgBlip xmlns:asvg="http://schemas.microsoft.com/office/drawing/2016/SVG/main" r:embed="rId14"/>
+                        </a:ext>
+                      </a:extLst>
+                    </a:blip>
+                    <a:stretch>
+                      <a:fillRect/>
+                    </a:stretch>
+                  </pic:blipFill>
+                  <pic:spPr>
+                    <a:xfrm>
+                      <a:off x="0" y="0"/>
+                      <a:ext cx="5760720" cy="1192530"/>
+                    </a:xfrm>
+                    <a:prstGeom prst="rect">
+                      <a:avLst/>
+                    </a:prstGeom>
+                  </pic:spPr>
+                </pic:pic>
+              </a:graphicData>
+            </a:graphic>
+          </wp:inline>
+        </w:drawing>
+      </w:r>
+      <w:r>
+        <w:rPr>
+          <w:rFonts w:eastAsiaTheme="minorEastAsia"/>
+          <w:noProof/>
+          <w:kern w:val="2"/>
+          <w:lang w:eastAsia="nl-NL"/>
+          <w14:ligatures w14:val="standardContextual"/>
+        </w:rPr>
+        <w:t xml:space="preserve"> </w:t>
+      </w:r>
+      <w:r>
+        <w:rPr>
+          <w:rFonts w:eastAsiaTheme="minorEastAsia"/>
+          <w:noProof/>
+          <w:kern w:val="2"/>
+          <w:lang w:eastAsia="nl-NL"/>
+          <w14:ligatures w14:val="standardContextual"/>
+        </w:rPr>
+        <w:drawing>
+          <wp:inline distT="0" distB="0" distL="0" distR="0" wp14:anchorId="1E44715D" wp14:editId="154EBA5E">
+            <wp:extent cx="5760720" cy="1337945"/>
+            <wp:effectExtent l="0" t="0" r="0" b="0"/>
+            <wp:docPr id="898447182" name="Graphic 1"/>
+            <wp:cNvGraphicFramePr>
+              <a:graphicFrameLocks xmlns:a="http://schemas.openxmlformats.org/drawingml/2006/main" noChangeAspect="1"/>
+            </wp:cNvGraphicFramePr>
+            <a:graphic xmlns:a="http://schemas.openxmlformats.org/drawingml/2006/main">
+              <a:graphicData uri="http://schemas.openxmlformats.org/drawingml/2006/picture">
+                <pic:pic xmlns:pic="http://schemas.openxmlformats.org/drawingml/2006/picture">
+                  <pic:nvPicPr>
+                    <pic:cNvPr id="898447182" name=""/>
+                    <pic:cNvPicPr/>
+                  </pic:nvPicPr>
+                  <pic:blipFill>
+                    <a:blip r:embed="rId15">
+                      <a:extLst>
+                        <a:ext uri="{96DAC541-7B7A-43D3-8B79-37D633B846F1}">
+                          <asvg:svgBlip xmlns:asvg="http://schemas.microsoft.com/office/drawing/2016/SVG/main" r:embed="rId16"/>
+                        </a:ext>
+                      </a:extLst>
+                    </a:blip>
+                    <a:stretch>
+                      <a:fillRect/>
+                    </a:stretch>
+                  </pic:blipFill>
+                  <pic:spPr>
+                    <a:xfrm>
+                      <a:off x="0" y="0"/>
+                      <a:ext cx="5760720" cy="1337945"/>
+                    </a:xfrm>
+                    <a:prstGeom prst="rect">
+                      <a:avLst/>
+                    </a:prstGeom>
+                  </pic:spPr>
+                </pic:pic>
+              </a:graphicData>
+            </a:graphic>
+          </wp:inline>
+        </w:drawing>
+      </w:r>
+    </w:p>
+    <w:p>
+      <w:pPr>
+        <w:rPr>
+          <w:rFonts w:cstheme="minorHAnsi"/>
+          <w:lang w:val="en-GB"/>
+        </w:rPr>
+      </w:pPr>
+    </w:p>
+    <w:p>
+      <w:pPr>
+        <w:rPr>
+          <w:rFonts w:cstheme="minorHAnsi"/>
+          <w:lang w:val="en-GB"/>
+        </w:rPr>
+      </w:pPr>
+    </w:p>
+    <w:p>
+      <w:pPr>
+        <w:rPr>
+          <w:rFonts w:cstheme="minorHAnsi"/>
+          <w:lang w:val="en-GB"/>
+        </w:rPr>
+      </w:pPr>
+    </w:p>
+    <w:p>
+      <w:pPr>
+        <w:jc w:val="both"/>
+        <w:rPr>
+          <w:rFonts w:cstheme="minorHAnsi"/>
+          <w:lang w:val="en-GB"/>
+        </w:rPr>
+      </w:pPr>
+      <w:r>
+        <w:rPr>
+          <w:noProof/>
+        </w:rPr>
+        <w:lastRenderedPageBreak/>
+        <w:drawing>
+          <wp:inline distT="0" distB="0" distL="0" distR="0" wp14:anchorId="552DCA46" wp14:editId="13D4FE4D">
+            <wp:extent cx="5760720" cy="7780020"/>
+            <wp:effectExtent l="0" t="0" r="0" b="0"/>
+            <wp:docPr id="1829319632" name="Graphic 1"/>
+            <wp:cNvGraphicFramePr>
+              <a:graphicFrameLocks xmlns:a="http://schemas.openxmlformats.org/drawingml/2006/main" noChangeAspect="1"/>
+            </wp:cNvGraphicFramePr>
+            <a:graphic xmlns:a="http://schemas.openxmlformats.org/drawingml/2006/main">
+              <a:graphicData uri="http://schemas.openxmlformats.org/drawingml/2006/picture">
+                <pic:pic xmlns:pic="http://schemas.openxmlformats.org/drawingml/2006/picture">
+                  <pic:nvPicPr>
+                    <pic:cNvPr id="1829319632" name=""/>
+                    <pic:cNvPicPr/>
+                  </pic:nvPicPr>
+                  <pic:blipFill>
+                    <a:blip r:embed="rId17">
+                      <a:extLst>
+                        <a:ext uri="{96DAC541-7B7A-43D3-8B79-37D633B846F1}">
+                          <asvg:svgBlip xmlns:asvg="http://schemas.microsoft.com/office/drawing/2016/SVG/main" r:embed="rId18"/>
+                        </a:ext>
+                      </a:extLst>
+                    </a:blip>
+                    <a:stretch>
+                      <a:fillRect/>
+                    </a:stretch>
+                  </pic:blipFill>
+                  <pic:spPr>
+                    <a:xfrm>
+                      <a:off x="0" y="0"/>
+                      <a:ext cx="5760720" cy="7780020"/>
+                    </a:xfrm>
+                    <a:prstGeom prst="rect">
+                      <a:avLst/>
+                    </a:prstGeom>
+                  </pic:spPr>
+                </pic:pic>
+              </a:graphicData>
+            </a:graphic>
+          </wp:inline>
+        </w:drawing>
+      </w:r>
+      <w:r>
+        <w:rPr>
+          <w:rFonts w:cstheme="minorHAnsi"/>
+          <w:lang w:val="en-GB"/>
+        </w:rPr>
+        <w:t>The image above depicts the process of model generation and code generation that we follow. In my previous article I described to process of generating database code from a source model, so let’s assume that this is a given. This article focus more on increasing the added value of the generation process, because as stated before, generation becomes much more beneficial when the amount of generated stuff increases.</w:t>
+      </w:r>
+    </w:p>
+    <w:p>
+      <w:pPr>
+        <w:pStyle w:val="Kop2"/>
+        <w:rPr>
+          <w:lang w:val="en-GB"/>
+        </w:rPr>
+      </w:pPr>
+      <w:r>
+        <w:rPr>
+          <w:lang w:val="en-GB"/>
+        </w:rPr>
+        <w:lastRenderedPageBreak/>
+        <w:t>Architectural considerations</w:t>
+      </w:r>
+    </w:p>
+    <w:p>
+      <w:pPr>
+        <w:rPr>
+          <w:lang w:val="en-GB"/>
+        </w:rPr>
+      </w:pPr>
+      <w:r>
+        <w:rPr>
+          <w:lang w:val="en-GB"/>
+        </w:rPr>
+        <w:t>Introducing a staging model, it was left out due to simplicity</w:t>
+      </w:r>
+    </w:p>
+    <w:p>
+      <w:pPr>
+        <w:pStyle w:val="Lijstalinea"/>
+        <w:numPr>
+          <w:ilvl w:val="0"/>
+          <w:numId w:val="1"/>
+        </w:numPr>
+        <w:rPr>
+          <w:lang w:val="en-GB"/>
+        </w:rPr>
+      </w:pPr>
+      <w:r>
+        <w:rPr>
+          <w:lang w:val="en-GB"/>
+        </w:rPr>
+        <w:t>Variation on types of source systems</w:t>
+      </w:r>
+    </w:p>
+    <w:p>
+      <w:pPr>
+        <w:pStyle w:val="Lijstalinea"/>
+        <w:numPr>
+          <w:ilvl w:val="0"/>
+          <w:numId w:val="1"/>
+        </w:numPr>
+        <w:rPr>
+          <w:lang w:val="en-GB"/>
+        </w:rPr>
+      </w:pPr>
+      <w:r>
+        <w:rPr>
+          <w:lang w:val="en-GB"/>
+        </w:rPr>
+        <w:t>Fast loading of data to target environment</w:t>
+      </w:r>
+    </w:p>
+    <w:p>
+      <w:pPr>
+        <w:pStyle w:val="Lijstalinea"/>
+        <w:numPr>
+          <w:ilvl w:val="0"/>
+          <w:numId w:val="1"/>
+        </w:numPr>
+        <w:rPr>
+          <w:lang w:val="en-GB"/>
+        </w:rPr>
+      </w:pPr>
+      <w:r>
+        <w:rPr>
+          <w:lang w:val="en-GB"/>
+        </w:rPr>
+        <w:t>Limit strain on source systems</w:t>
+      </w:r>
+    </w:p>
+    <w:p>
+      <w:pPr>
+        <w:rPr>
+          <w:lang w:val="en-GB"/>
+        </w:rPr>
+      </w:pPr>
+      <w:r>
+        <w:rPr>
+          <w:lang w:val="en-GB"/>
+        </w:rPr>
+        <w:t>End dating of HDA rows</w:t>
+      </w:r>
+    </w:p>
+    <w:p>
+      <w:pPr>
+        <w:rPr>
+          <w:lang w:val="en-GB"/>
+        </w:rPr>
+      </w:pPr>
+      <w:r>
+        <w:rPr>
+          <w:lang w:val="en-GB"/>
+        </w:rPr>
+        <w:t>Differences between HDA and temporal tables</w:t>
+      </w:r>
     </w:p>
     <w:sectPr>
       <w:pgSz w:w="11906" w:h="16838"/>
@@ -356,6 +1020,241 @@
     </w:sectPr>
   </w:body>
 </w:document>
+</file>
+
+<file path=word/numbering.xml><?xml version="1.0" encoding="utf-8"?>
+<w:numbering xmlns:wpc="http://schemas.microsoft.com/office/word/2010/wordprocessingCanvas" xmlns:cx="http://schemas.microsoft.com/office/drawing/2014/chartex" xmlns:cx1="http://schemas.microsoft.com/office/drawing/2015/9/8/chartex" xmlns:cx2="http://schemas.microsoft.com/office/drawing/2015/10/21/chartex" xmlns:cx3="http://schemas.microsoft.com/office/drawing/2016/5/9/chartex" xmlns:cx4="http://schemas.microsoft.com/office/drawing/2016/5/10/chartex" xmlns:cx5="http://schemas.microsoft.com/office/drawing/2016/5/11/chartex" xmlns:cx6="http://schemas.microsoft.com/office/drawing/2016/5/12/chartex" xmlns:cx7="http://schemas.microsoft.com/office/drawing/2016/5/13/chartex" xmlns:cx8="http://schemas.microsoft.com/office/drawing/2016/5/14/chartex" xmlns:mc="http://schemas.openxmlformats.org/markup-compatibility/2006" xmlns:aink="http://schemas.microsoft.com/office/drawing/2016/ink" xmlns:am3d="http://schemas.microsoft.com/office/drawing/2017/model3d" xmlns:o="urn:schemas-microsoft-com:office:office" xmlns:oel="http://schemas.microsoft.com/office/2019/extlst" xmlns:r="http://schemas.openxmlformats.org/officeDocument/2006/relationships" xmlns:m="http://schemas.openxmlformats.org/officeDocument/2006/math" xmlns:v="urn:schemas-microsoft-com:vml" xmlns:wp14="http://schemas.microsoft.com/office/word/2010/wordprocessingDrawing" xmlns:wp="http://schemas.openxmlformats.org/drawingml/2006/wordprocessingDrawing" xmlns:w10="urn:schemas-microsoft-com:office:word" xmlns:w="http://schemas.openxmlformats.org/wordprocessingml/2006/main" xmlns:w14="http://schemas.microsoft.com/office/word/2010/wordml" xmlns:w15="http://schemas.microsoft.com/office/word/2012/wordml" xmlns:w16cex="http://schemas.microsoft.com/office/word/2018/wordml/cex" xmlns:w16cid="http://schemas.microsoft.com/office/word/2016/wordml/cid" xmlns:w16="http://schemas.microsoft.com/office/word/2018/wordml" xmlns:w16sdtdh="http://schemas.microsoft.com/office/word/2020/wordml/sdtdatahash" xmlns:w16se="http://schemas.microsoft.com/office/word/2015/wordml/symex" xmlns:wpg="http://schemas.microsoft.com/office/word/2010/wordprocessingGroup" xmlns:wpi="http://schemas.microsoft.com/office/word/2010/wordprocessingInk" xmlns:wne="http://schemas.microsoft.com/office/word/2006/wordml" xmlns:wps="http://schemas.microsoft.com/office/word/2010/wordprocessingShape" mc:Ignorable="w14 w15 w16se w16cid w16 w16cex w16sdtdh wp14">
+  <w:abstractNum w:abstractNumId="0" w15:restartNumberingAfterBreak="0">
+    <w:nsid w:val="0B8822E6"/>
+    <w:multiLevelType w:val="hybridMultilevel"/>
+    <w:tmpl w:val="1CAEB1FE"/>
+    <w:lvl w:ilvl="0" w:tplc="4C023E2A">
+      <w:numFmt w:val="bullet"/>
+      <w:lvlText w:val="-"/>
+      <w:lvlJc w:val="left"/>
+      <w:pPr>
+        <w:ind w:left="720" w:hanging="360"/>
+      </w:pPr>
+      <w:rPr>
+        <w:rFonts w:ascii="Calibri" w:eastAsiaTheme="minorHAnsi" w:hAnsi="Calibri" w:cs="Calibri" w:hint="default"/>
+      </w:rPr>
+    </w:lvl>
+    <w:lvl w:ilvl="1" w:tplc="04130003" w:tentative="1">
+      <w:start w:val="1"/>
+      <w:numFmt w:val="bullet"/>
+      <w:lvlText w:val="o"/>
+      <w:lvlJc w:val="left"/>
+      <w:pPr>
+        <w:ind w:left="1440" w:hanging="360"/>
+      </w:pPr>
+      <w:rPr>
+        <w:rFonts w:ascii="Courier New" w:hAnsi="Courier New" w:cs="Courier New" w:hint="default"/>
+      </w:rPr>
+    </w:lvl>
+    <w:lvl w:ilvl="2" w:tplc="04130005" w:tentative="1">
+      <w:start w:val="1"/>
+      <w:numFmt w:val="bullet"/>
+      <w:lvlText w:val=""/>
+      <w:lvlJc w:val="left"/>
+      <w:pPr>
+        <w:ind w:left="2160" w:hanging="360"/>
+      </w:pPr>
+      <w:rPr>
+        <w:rFonts w:ascii="Wingdings" w:hAnsi="Wingdings" w:hint="default"/>
+      </w:rPr>
+    </w:lvl>
+    <w:lvl w:ilvl="3" w:tplc="04130001" w:tentative="1">
+      <w:start w:val="1"/>
+      <w:numFmt w:val="bullet"/>
+      <w:lvlText w:val=""/>
+      <w:lvlJc w:val="left"/>
+      <w:pPr>
+        <w:ind w:left="2880" w:hanging="360"/>
+      </w:pPr>
+      <w:rPr>
+        <w:rFonts w:ascii="Symbol" w:hAnsi="Symbol" w:hint="default"/>
+      </w:rPr>
+    </w:lvl>
+    <w:lvl w:ilvl="4" w:tplc="04130003" w:tentative="1">
+      <w:start w:val="1"/>
+      <w:numFmt w:val="bullet"/>
+      <w:lvlText w:val="o"/>
+      <w:lvlJc w:val="left"/>
+      <w:pPr>
+        <w:ind w:left="3600" w:hanging="360"/>
+      </w:pPr>
+      <w:rPr>
+        <w:rFonts w:ascii="Courier New" w:hAnsi="Courier New" w:cs="Courier New" w:hint="default"/>
+      </w:rPr>
+    </w:lvl>
+    <w:lvl w:ilvl="5" w:tplc="04130005" w:tentative="1">
+      <w:start w:val="1"/>
+      <w:numFmt w:val="bullet"/>
+      <w:lvlText w:val=""/>
+      <w:lvlJc w:val="left"/>
+      <w:pPr>
+        <w:ind w:left="4320" w:hanging="360"/>
+      </w:pPr>
+      <w:rPr>
+        <w:rFonts w:ascii="Wingdings" w:hAnsi="Wingdings" w:hint="default"/>
+      </w:rPr>
+    </w:lvl>
+    <w:lvl w:ilvl="6" w:tplc="04130001" w:tentative="1">
+      <w:start w:val="1"/>
+      <w:numFmt w:val="bullet"/>
+      <w:lvlText w:val=""/>
+      <w:lvlJc w:val="left"/>
+      <w:pPr>
+        <w:ind w:left="5040" w:hanging="360"/>
+      </w:pPr>
+      <w:rPr>
+        <w:rFonts w:ascii="Symbol" w:hAnsi="Symbol" w:hint="default"/>
+      </w:rPr>
+    </w:lvl>
+    <w:lvl w:ilvl="7" w:tplc="04130003" w:tentative="1">
+      <w:start w:val="1"/>
+      <w:numFmt w:val="bullet"/>
+      <w:lvlText w:val="o"/>
+      <w:lvlJc w:val="left"/>
+      <w:pPr>
+        <w:ind w:left="5760" w:hanging="360"/>
+      </w:pPr>
+      <w:rPr>
+        <w:rFonts w:ascii="Courier New" w:hAnsi="Courier New" w:cs="Courier New" w:hint="default"/>
+      </w:rPr>
+    </w:lvl>
+    <w:lvl w:ilvl="8" w:tplc="04130005" w:tentative="1">
+      <w:start w:val="1"/>
+      <w:numFmt w:val="bullet"/>
+      <w:lvlText w:val=""/>
+      <w:lvlJc w:val="left"/>
+      <w:pPr>
+        <w:ind w:left="6480" w:hanging="360"/>
+      </w:pPr>
+      <w:rPr>
+        <w:rFonts w:ascii="Wingdings" w:hAnsi="Wingdings" w:hint="default"/>
+      </w:rPr>
+    </w:lvl>
+  </w:abstractNum>
+  <w:abstractNum w:abstractNumId="1" w15:restartNumberingAfterBreak="0">
+    <w:nsid w:val="178C7EE1"/>
+    <w:multiLevelType w:val="hybridMultilevel"/>
+    <w:tmpl w:val="50C87748"/>
+    <w:lvl w:ilvl="0" w:tplc="33AE0BF6">
+      <w:numFmt w:val="bullet"/>
+      <w:lvlText w:val="-"/>
+      <w:lvlJc w:val="left"/>
+      <w:pPr>
+        <w:ind w:left="720" w:hanging="360"/>
+      </w:pPr>
+      <w:rPr>
+        <w:rFonts w:ascii="Calibri" w:eastAsiaTheme="minorEastAsia" w:hAnsi="Calibri" w:cs="Calibri" w:hint="default"/>
+      </w:rPr>
+    </w:lvl>
+    <w:lvl w:ilvl="1" w:tplc="04130003" w:tentative="1">
+      <w:start w:val="1"/>
+      <w:numFmt w:val="bullet"/>
+      <w:lvlText w:val="o"/>
+      <w:lvlJc w:val="left"/>
+      <w:pPr>
+        <w:ind w:left="1440" w:hanging="360"/>
+      </w:pPr>
+      <w:rPr>
+        <w:rFonts w:ascii="Courier New" w:hAnsi="Courier New" w:cs="Courier New" w:hint="default"/>
+      </w:rPr>
+    </w:lvl>
+    <w:lvl w:ilvl="2" w:tplc="04130005" w:tentative="1">
+      <w:start w:val="1"/>
+      <w:numFmt w:val="bullet"/>
+      <w:lvlText w:val=""/>
+      <w:lvlJc w:val="left"/>
+      <w:pPr>
+        <w:ind w:left="2160" w:hanging="360"/>
+      </w:pPr>
+      <w:rPr>
+        <w:rFonts w:ascii="Wingdings" w:hAnsi="Wingdings" w:hint="default"/>
+      </w:rPr>
+    </w:lvl>
+    <w:lvl w:ilvl="3" w:tplc="04130001" w:tentative="1">
+      <w:start w:val="1"/>
+      <w:numFmt w:val="bullet"/>
+      <w:lvlText w:val=""/>
+      <w:lvlJc w:val="left"/>
+      <w:pPr>
+        <w:ind w:left="2880" w:hanging="360"/>
+      </w:pPr>
+      <w:rPr>
+        <w:rFonts w:ascii="Symbol" w:hAnsi="Symbol" w:hint="default"/>
+      </w:rPr>
+    </w:lvl>
+    <w:lvl w:ilvl="4" w:tplc="04130003" w:tentative="1">
+      <w:start w:val="1"/>
+      <w:numFmt w:val="bullet"/>
+      <w:lvlText w:val="o"/>
+      <w:lvlJc w:val="left"/>
+      <w:pPr>
+        <w:ind w:left="3600" w:hanging="360"/>
+      </w:pPr>
+      <w:rPr>
+        <w:rFonts w:ascii="Courier New" w:hAnsi="Courier New" w:cs="Courier New" w:hint="default"/>
+      </w:rPr>
+    </w:lvl>
+    <w:lvl w:ilvl="5" w:tplc="04130005" w:tentative="1">
+      <w:start w:val="1"/>
+      <w:numFmt w:val="bullet"/>
+      <w:lvlText w:val=""/>
+      <w:lvlJc w:val="left"/>
+      <w:pPr>
+        <w:ind w:left="4320" w:hanging="360"/>
+      </w:pPr>
+      <w:rPr>
+        <w:rFonts w:ascii="Wingdings" w:hAnsi="Wingdings" w:hint="default"/>
+      </w:rPr>
+    </w:lvl>
+    <w:lvl w:ilvl="6" w:tplc="04130001" w:tentative="1">
+      <w:start w:val="1"/>
+      <w:numFmt w:val="bullet"/>
+      <w:lvlText w:val=""/>
+      <w:lvlJc w:val="left"/>
+      <w:pPr>
+        <w:ind w:left="5040" w:hanging="360"/>
+      </w:pPr>
+      <w:rPr>
+        <w:rFonts w:ascii="Symbol" w:hAnsi="Symbol" w:hint="default"/>
+      </w:rPr>
+    </w:lvl>
+    <w:lvl w:ilvl="7" w:tplc="04130003" w:tentative="1">
+      <w:start w:val="1"/>
+      <w:numFmt w:val="bullet"/>
+      <w:lvlText w:val="o"/>
+      <w:lvlJc w:val="left"/>
+      <w:pPr>
+        <w:ind w:left="5760" w:hanging="360"/>
+      </w:pPr>
+      <w:rPr>
+        <w:rFonts w:ascii="Courier New" w:hAnsi="Courier New" w:cs="Courier New" w:hint="default"/>
+      </w:rPr>
+    </w:lvl>
+    <w:lvl w:ilvl="8" w:tplc="04130005" w:tentative="1">
+      <w:start w:val="1"/>
+      <w:numFmt w:val="bullet"/>
+      <w:lvlText w:val=""/>
+      <w:lvlJc w:val="left"/>
+      <w:pPr>
+        <w:ind w:left="6480" w:hanging="360"/>
+      </w:pPr>
+      <w:rPr>
+        <w:rFonts w:ascii="Wingdings" w:hAnsi="Wingdings" w:hint="default"/>
+      </w:rPr>
+    </w:lvl>
+  </w:abstractNum>
+  <w:num w:numId="1" w16cid:durableId="1146432999">
+    <w:abstractNumId w:val="0"/>
+  </w:num>
+  <w:num w:numId="2" w16cid:durableId="859516334">
+    <w:abstractNumId w:val="1"/>
+  </w:num>
+</w:numbering>
 </file>
 
 <file path=word/styles.xml><?xml version="1.0" encoding="utf-8"?>
@@ -863,6 +1762,17 @@
       <w14:ligatures w14:val="none"/>
     </w:rPr>
   </w:style>
+  <w:style w:type="paragraph" w:styleId="Lijstalinea">
+    <w:name w:val="List Paragraph"/>
+    <w:basedOn w:val="Standaard"/>
+    <w:uiPriority w:val="34"/>
+    <w:qFormat/>
+    <w:rsid w:val="003211B8"/>
+    <w:pPr>
+      <w:ind w:left="720"/>
+      <w:contextualSpacing/>
+    </w:pPr>
+  </w:style>
 </w:styles>
 </file>
 

</xml_diff>